<commit_message>
Final del sprint 02. Inicio sprint 03
</commit_message>
<xml_diff>
--- a/Documentos/FORMATOS - ARTEFACTOS ANALISIS.docx
+++ b/Documentos/FORMATOS - ARTEFACTOS ANALISIS.docx
@@ -1,11 +1,209 @@
 
 <file path=word/document.xml><?xml version="1.0" encoding="utf-8"?>
-<w:document xmlns:wpc="http://schemas.microsoft.com/office/word/2010/wordprocessingCanvas" xmlns:cx="http://schemas.microsoft.com/office/drawing/2014/chartex" xmlns:mc="http://schemas.openxmlformats.org/markup-compatibility/2006" xmlns:o="urn:schemas-microsoft-com:office:office" xmlns:r="http://schemas.openxmlformats.org/officeDocument/2006/relationships" xmlns:m="http://schemas.openxmlformats.org/officeDocument/2006/math" xmlns:v="urn:schemas-microsoft-com:vml" xmlns:wp14="http://schemas.microsoft.com/office/word/2010/wordprocessingDrawing" xmlns:wp="http://schemas.openxmlformats.org/drawingml/2006/wordprocessingDrawing" xmlns:w10="urn:schemas-microsoft-com:office:word" xmlns:w="http://schemas.openxmlformats.org/wordprocessingml/2006/main" xmlns:w14="http://schemas.microsoft.com/office/word/2010/wordml" xmlns:w15="http://schemas.microsoft.com/office/word/2012/wordml" xmlns:w16se="http://schemas.microsoft.com/office/word/2015/wordml/symex" xmlns:wpg="http://schemas.microsoft.com/office/word/2010/wordprocessingGroup" xmlns:wpi="http://schemas.microsoft.com/office/word/2010/wordprocessingInk" xmlns:wne="http://schemas.microsoft.com/office/word/2006/wordml" xmlns:wps="http://schemas.microsoft.com/office/word/2010/wordprocessingShape" mc:Ignorable="w14 w15 w16se wp14">
+<w:document xmlns:wpc="http://schemas.microsoft.com/office/word/2010/wordprocessingCanvas" xmlns:cx="http://schemas.microsoft.com/office/drawing/2014/chartex" xmlns:cx1="http://schemas.microsoft.com/office/drawing/2015/9/8/chartex" xmlns:cx2="http://schemas.microsoft.com/office/drawing/2015/10/21/chartex" xmlns:cx3="http://schemas.microsoft.com/office/drawing/2016/5/9/chartex" xmlns:cx4="http://schemas.microsoft.com/office/drawing/2016/5/10/chartex" xmlns:cx5="http://schemas.microsoft.com/office/drawing/2016/5/11/chartex" xmlns:cx6="http://schemas.microsoft.com/office/drawing/2016/5/12/chartex" xmlns:cx7="http://schemas.microsoft.com/office/drawing/2016/5/13/chartex" xmlns:cx8="http://schemas.microsoft.com/office/drawing/2016/5/14/chartex" xmlns:mc="http://schemas.openxmlformats.org/markup-compatibility/2006" xmlns:aink="http://schemas.microsoft.com/office/drawing/2016/ink" xmlns:am3d="http://schemas.microsoft.com/office/drawing/2017/model3d" xmlns:o="urn:schemas-microsoft-com:office:office" xmlns:r="http://schemas.openxmlformats.org/officeDocument/2006/relationships" xmlns:m="http://schemas.openxmlformats.org/officeDocument/2006/math" xmlns:v="urn:schemas-microsoft-com:vml" xmlns:wp14="http://schemas.microsoft.com/office/word/2010/wordprocessingDrawing" xmlns:wp="http://schemas.openxmlformats.org/drawingml/2006/wordprocessingDrawing" xmlns:w10="urn:schemas-microsoft-com:office:word" xmlns:w="http://schemas.openxmlformats.org/wordprocessingml/2006/main" xmlns:w14="http://schemas.microsoft.com/office/word/2010/wordml" xmlns:w15="http://schemas.microsoft.com/office/word/2012/wordml" xmlns:w16cex="http://schemas.microsoft.com/office/word/2018/wordml/cex" xmlns:w16cid="http://schemas.microsoft.com/office/word/2016/wordml/cid" xmlns:w16="http://schemas.microsoft.com/office/word/2018/wordml" xmlns:w16sdtdh="http://schemas.microsoft.com/office/word/2020/wordml/sdtdatahash" xmlns:w16se="http://schemas.microsoft.com/office/word/2015/wordml/symex" xmlns:wpg="http://schemas.microsoft.com/office/word/2010/wordprocessingGroup" xmlns:wpi="http://schemas.microsoft.com/office/word/2010/wordprocessingInk" xmlns:wne="http://schemas.microsoft.com/office/word/2006/wordml" xmlns:wps="http://schemas.microsoft.com/office/word/2010/wordprocessingShape" mc:Ignorable="w14 w15 w16se w16cid w16 w16cex w16sdtdh wp14">
   <w:body>
     <w:tbl>
       <w:tblPr>
+        <w:tblW w:w="0" w:type="auto"/>
+        <w:tblInd w:w="-93" w:type="dxa"/>
+        <w:tblBorders>
+          <w:top w:val="single" w:sz="12" w:space="0" w:color="3366C3"/>
+          <w:left w:val="single" w:sz="12" w:space="0" w:color="3366C3"/>
+          <w:bottom w:val="single" w:sz="12" w:space="0" w:color="3366C3"/>
+          <w:right w:val="single" w:sz="12" w:space="0" w:color="3366C3"/>
+          <w:insideH w:val="single" w:sz="12" w:space="0" w:color="3366C3"/>
+          <w:insideV w:val="single" w:sz="12" w:space="0" w:color="3366C3"/>
+        </w:tblBorders>
+        <w:tblLook w:val="04A0" w:firstRow="1" w:lastRow="0" w:firstColumn="1" w:lastColumn="0" w:noHBand="0" w:noVBand="1"/>
+      </w:tblPr>
+      <w:tblGrid>
+        <w:gridCol w:w="2454"/>
+        <w:gridCol w:w="6594"/>
+      </w:tblGrid>
+      <w:tr>
+        <w:trPr>
+          <w:trHeight w:val="142"/>
+        </w:trPr>
+        <w:tc>
+          <w:tcPr>
+            <w:tcW w:w="2454" w:type="dxa"/>
+            <w:tcBorders>
+              <w:top w:val="single" w:sz="12" w:space="0" w:color="3366C3"/>
+              <w:left w:val="single" w:sz="12" w:space="0" w:color="3366C3"/>
+              <w:bottom w:val="single" w:sz="12" w:space="0" w:color="3366C3"/>
+              <w:right w:val="single" w:sz="12" w:space="0" w:color="3366C3"/>
+            </w:tcBorders>
+            <w:tcMar>
+              <w:top w:w="15" w:type="dxa"/>
+              <w:left w:w="15" w:type="dxa"/>
+              <w:bottom w:w="15" w:type="dxa"/>
+              <w:right w:w="15" w:type="dxa"/>
+            </w:tcMar>
+            <w:hideMark/>
+          </w:tcPr>
+          <w:p>
+            <w:pPr>
+              <w:spacing w:after="0" w:line="240" w:lineRule="auto"/>
+              <w:rPr>
+                <w:rFonts w:ascii="Arial" w:eastAsia="Times New Roman" w:hAnsi="Arial" w:cs="Arial"/>
+                <w:lang w:val="es-MX" w:eastAsia="es-MX"/>
+              </w:rPr>
+            </w:pPr>
+            <w:r>
+              <w:rPr>
+                <w:rFonts w:ascii="Arial" w:eastAsia="Times New Roman" w:hAnsi="Arial" w:cs="Arial"/>
+                <w:lang w:val="es-MX" w:eastAsia="es-MX"/>
+              </w:rPr>
+              <w:t xml:space="preserve">Integrantes: </w:t>
+            </w:r>
+          </w:p>
+        </w:tc>
+        <w:tc>
+          <w:tcPr>
+            <w:tcW w:w="6594" w:type="dxa"/>
+            <w:tcBorders>
+              <w:top w:val="single" w:sz="12" w:space="0" w:color="3366C3"/>
+              <w:left w:val="single" w:sz="12" w:space="0" w:color="3366C3"/>
+              <w:bottom w:val="single" w:sz="12" w:space="0" w:color="3366C3"/>
+              <w:right w:val="single" w:sz="12" w:space="0" w:color="3366C3"/>
+            </w:tcBorders>
+            <w:hideMark/>
+          </w:tcPr>
+          <w:p>
+            <w:pPr>
+              <w:spacing w:after="0" w:line="240" w:lineRule="auto"/>
+              <w:rPr>
+                <w:rFonts w:ascii="Arial" w:eastAsia="Times New Roman" w:hAnsi="Arial" w:cs="Arial"/>
+                <w:lang w:val="es-MX" w:eastAsia="es-MX"/>
+              </w:rPr>
+            </w:pPr>
+            <w:r>
+              <w:rPr>
+                <w:rFonts w:ascii="Arial" w:eastAsia="Times New Roman" w:hAnsi="Arial" w:cs="Arial"/>
+                <w:lang w:val="es-MX" w:eastAsia="es-MX"/>
+              </w:rPr>
+              <w:t>César Fernández Morantes CC 1061709897, rol: Líder</w:t>
+            </w:r>
+          </w:p>
+          <w:p>
+            <w:pPr>
+              <w:spacing w:after="0" w:line="240" w:lineRule="auto"/>
+              <w:rPr>
+                <w:rFonts w:ascii="Arial" w:eastAsia="Times New Roman" w:hAnsi="Arial" w:cs="Arial"/>
+                <w:lang w:val="es-MX" w:eastAsia="es-MX"/>
+              </w:rPr>
+            </w:pPr>
+            <w:r>
+              <w:rPr>
+                <w:rFonts w:ascii="Arial" w:eastAsia="Times New Roman" w:hAnsi="Arial" w:cs="Arial"/>
+                <w:lang w:val="es-MX" w:eastAsia="es-MX"/>
+              </w:rPr>
+              <w:t>Jesús Alfredo Imbachi CC 1081698776, rol: Diseñador de software</w:t>
+            </w:r>
+          </w:p>
+          <w:p>
+            <w:pPr>
+              <w:spacing w:after="0" w:line="240" w:lineRule="auto"/>
+              <w:rPr>
+                <w:rFonts w:ascii="Arial" w:eastAsia="Times New Roman" w:hAnsi="Arial" w:cs="Arial"/>
+                <w:lang w:val="es-MX" w:eastAsia="es-MX"/>
+              </w:rPr>
+            </w:pPr>
+            <w:r>
+              <w:rPr>
+                <w:rFonts w:ascii="Arial" w:eastAsia="Times New Roman" w:hAnsi="Arial" w:cs="Arial"/>
+                <w:lang w:val="es-MX" w:eastAsia="es-MX"/>
+              </w:rPr>
+              <w:t>Nelson Leonardo Ramírez CC 11317400, rol: Diseñador UI</w:t>
+            </w:r>
+          </w:p>
+          <w:p>
+            <w:pPr>
+              <w:spacing w:after="0" w:line="240" w:lineRule="auto"/>
+              <w:rPr>
+                <w:rFonts w:ascii="Arial" w:eastAsia="Times New Roman" w:hAnsi="Arial" w:cs="Arial"/>
+                <w:lang w:val="es-MX" w:eastAsia="es-MX"/>
+              </w:rPr>
+            </w:pPr>
+            <w:r>
+              <w:rPr>
+                <w:rFonts w:ascii="Arial" w:eastAsia="Times New Roman" w:hAnsi="Arial" w:cs="Arial"/>
+                <w:lang w:val="es-MX" w:eastAsia="es-MX"/>
+              </w:rPr>
+              <w:t xml:space="preserve">Rafael Leonardo Cristancho Bonilla CC 1090487311, rol: </w:t>
+            </w:r>
+            <w:proofErr w:type="spellStart"/>
+            <w:r>
+              <w:rPr>
+                <w:rFonts w:ascii="Arial" w:eastAsia="Times New Roman" w:hAnsi="Arial" w:cs="Arial"/>
+                <w:lang w:val="es-MX" w:eastAsia="es-MX"/>
+              </w:rPr>
+              <w:t>Tester</w:t>
+            </w:r>
+            <w:proofErr w:type="spellEnd"/>
+          </w:p>
+          <w:p>
+            <w:pPr>
+              <w:spacing w:after="0" w:line="240" w:lineRule="auto"/>
+              <w:rPr>
+                <w:rFonts w:ascii="Arial" w:eastAsia="Times New Roman" w:hAnsi="Arial" w:cs="Arial"/>
+                <w:lang w:val="es-MX" w:eastAsia="es-MX"/>
+              </w:rPr>
+            </w:pPr>
+            <w:r>
+              <w:rPr>
+                <w:rFonts w:ascii="Arial" w:eastAsia="Times New Roman" w:hAnsi="Arial" w:cs="Arial"/>
+                <w:lang w:val="es-MX" w:eastAsia="es-MX"/>
+              </w:rPr>
+              <w:t xml:space="preserve">Daniela Castro Mazo CC </w:t>
+            </w:r>
+            <w:proofErr w:type="spellStart"/>
+            <w:r>
+              <w:rPr>
+                <w:rFonts w:ascii="Arial" w:eastAsia="Times New Roman" w:hAnsi="Arial" w:cs="Arial"/>
+                <w:lang w:val="es-MX" w:eastAsia="es-MX"/>
+              </w:rPr>
+              <w:t>xxxx</w:t>
+            </w:r>
+            <w:proofErr w:type="spellEnd"/>
+            <w:r>
+              <w:rPr>
+                <w:rFonts w:ascii="Arial" w:eastAsia="Times New Roman" w:hAnsi="Arial" w:cs="Arial"/>
+                <w:lang w:val="es-MX" w:eastAsia="es-MX"/>
+              </w:rPr>
+              <w:t xml:space="preserve">, rol: </w:t>
+            </w:r>
+            <w:proofErr w:type="spellStart"/>
+            <w:r>
+              <w:rPr>
+                <w:rFonts w:ascii="Arial" w:eastAsia="Times New Roman" w:hAnsi="Arial" w:cs="Arial"/>
+                <w:lang w:val="es-MX" w:eastAsia="es-MX"/>
+              </w:rPr>
+              <w:t>xxxx</w:t>
+            </w:r>
+            <w:proofErr w:type="spellEnd"/>
+            <w:r>
+              <w:rPr>
+                <w:rFonts w:ascii="Arial" w:eastAsia="Times New Roman" w:hAnsi="Arial" w:cs="Arial"/>
+                <w:lang w:val="es-MX" w:eastAsia="es-MX"/>
+              </w:rPr>
+              <w:t>. (Retirada)</w:t>
+            </w:r>
+          </w:p>
+        </w:tc>
+      </w:tr>
+    </w:tbl>
+    <w:p>
+      <w:pPr>
+        <w:rPr>
+          <w:lang w:val="es-MX"/>
+        </w:rPr>
+      </w:pPr>
+    </w:p>
+    <w:tbl>
+      <w:tblPr>
         <w:tblStyle w:val="TableGrid"/>
-        <w:tblpPr w:leftFromText="141" w:rightFromText="141" w:horzAnchor="margin" w:tblpY="510"/>
+        <w:tblpPr w:leftFromText="141" w:rightFromText="141" w:vertAnchor="page" w:horzAnchor="margin" w:tblpY="3721"/>
         <w:tblW w:w="9961" w:type="dxa"/>
         <w:tblInd w:w="0" w:type="dxa"/>
         <w:tblCellMar>
@@ -73,10 +271,7 @@
               <w:ind w:left="0" w:right="0" w:firstLine="0"/>
             </w:pPr>
             <w:r>
-              <w:t xml:space="preserve">Objetivo: Identificar los requerimientos del cliente, </w:t>
-            </w:r>
-            <w:r>
-              <w:t xml:space="preserve">en relación con el sistema de pedido para el negocio de comidas rápidas </w:t>
+              <w:t xml:space="preserve">Objetivo: Identificar los requerimientos del cliente, en relación con el sistema de pedido para el negocio de comidas rápidas </w:t>
             </w:r>
             <w:r>
               <w:rPr>
@@ -133,7 +328,15 @@
               <w:jc w:val="left"/>
             </w:pPr>
             <w:r>
-              <w:t xml:space="preserve">Hora Inicial: ________Hora final:_________ </w:t>
+              <w:t xml:space="preserve">Hora Inicial: ________Hora </w:t>
+            </w:r>
+            <w:proofErr w:type="gramStart"/>
+            <w:r>
+              <w:t>final:_</w:t>
+            </w:r>
+            <w:proofErr w:type="gramEnd"/>
+            <w:r>
+              <w:t xml:space="preserve">________ </w:t>
             </w:r>
           </w:p>
         </w:tc>
@@ -179,8 +382,13 @@
               <w:ind w:left="0" w:right="0" w:firstLine="0"/>
               <w:jc w:val="left"/>
             </w:pPr>
-            <w:r>
-              <w:t xml:space="preserve">Cargo:_______________________ </w:t>
+            <w:proofErr w:type="gramStart"/>
+            <w:r>
+              <w:t>Cargo:_</w:t>
+            </w:r>
+            <w:proofErr w:type="gramEnd"/>
+            <w:r>
+              <w:t xml:space="preserve">______________________ </w:t>
             </w:r>
           </w:p>
         </w:tc>
@@ -226,8 +434,13 @@
               <w:ind w:left="0" w:right="0" w:firstLine="0"/>
               <w:jc w:val="left"/>
             </w:pPr>
-            <w:r>
-              <w:t xml:space="preserve">Cargo:_______________________ </w:t>
+            <w:proofErr w:type="gramStart"/>
+            <w:r>
+              <w:t>Cargo:_</w:t>
+            </w:r>
+            <w:proofErr w:type="gramEnd"/>
+            <w:r>
+              <w:t xml:space="preserve">______________________ </w:t>
             </w:r>
           </w:p>
         </w:tc>
@@ -253,8 +466,13 @@
               <w:ind w:left="0" w:right="0" w:firstLine="0"/>
               <w:jc w:val="left"/>
             </w:pPr>
-            <w:r>
-              <w:t xml:space="preserve">Temáticas a abordar: </w:t>
+            <w:proofErr w:type="gramStart"/>
+            <w:r>
+              <w:t>Temáticas a abordar</w:t>
+            </w:r>
+            <w:proofErr w:type="gramEnd"/>
+            <w:r>
+              <w:t xml:space="preserve">: </w:t>
             </w:r>
           </w:p>
           <w:p>
@@ -310,7 +528,15 @@
               <w:jc w:val="left"/>
             </w:pPr>
             <w:r>
-              <w:t xml:space="preserve">Requerimientos de software (procesos a sistematizar, tipo de producto requerido, éste tema es el principal.) </w:t>
+              <w:t xml:space="preserve">Requerimientos de software (procesos a sistematizar, tipo de producto requerido, </w:t>
+            </w:r>
+            <w:proofErr w:type="gramStart"/>
+            <w:r>
+              <w:t>éste</w:t>
+            </w:r>
+            <w:proofErr w:type="gramEnd"/>
+            <w:r>
+              <w:t xml:space="preserve"> tema es el principal.) </w:t>
             </w:r>
           </w:p>
           <w:p>
@@ -425,7 +651,6 @@
         </w:tc>
       </w:tr>
     </w:tbl>
-    <w:p/>
     <w:p>
       <w:pPr>
         <w:spacing w:after="160" w:line="259" w:lineRule="auto"/>
@@ -5257,8 +5482,6 @@
         </w:rPr>
         <w:t>Modelo Entidad Relación</w:t>
       </w:r>
-      <w:bookmarkStart w:id="0" w:name="_GoBack"/>
-      <w:bookmarkEnd w:id="0"/>
     </w:p>
     <w:p>
       <w:pPr>
@@ -5294,7 +5517,7 @@
             <v:path o:extrusionok="f" gradientshapeok="t" o:connecttype="rect"/>
             <o:lock v:ext="edit" aspectratio="t"/>
           </v:shapetype>
-          <v:shape id="_x0000_s1026" type="#_x0000_t75" style="position:absolute;margin-left:-40.4pt;margin-top:16.7pt;width:591.6pt;height:402.85pt;z-index:-251657216;mso-position-horizontal-relative:text;mso-position-vertical-relative:text;mso-width-relative:page;mso-height-relative:page">
+          <v:shape id="_x0000_s1026" type="#_x0000_t75" style="position:absolute;margin-left:-40.4pt;margin-top:16.7pt;width:591.6pt;height:402.85pt;z-index:-251658752;mso-position-horizontal-relative:text;mso-position-vertical-relative:text;mso-width-relative:page;mso-height-relative:page">
             <v:imagedata r:id="rId5" o:title="ModeloRelacional"/>
           </v:shape>
         </w:pict>
@@ -5311,7 +5534,7 @@
 </file>
 
 <file path=word/numbering.xml><?xml version="1.0" encoding="utf-8"?>
-<w:numbering xmlns:wpc="http://schemas.microsoft.com/office/word/2010/wordprocessingCanvas" xmlns:cx="http://schemas.microsoft.com/office/drawing/2014/chartex" xmlns:mc="http://schemas.openxmlformats.org/markup-compatibility/2006" xmlns:o="urn:schemas-microsoft-com:office:office" xmlns:r="http://schemas.openxmlformats.org/officeDocument/2006/relationships" xmlns:m="http://schemas.openxmlformats.org/officeDocument/2006/math" xmlns:v="urn:schemas-microsoft-com:vml" xmlns:wp14="http://schemas.microsoft.com/office/word/2010/wordprocessingDrawing" xmlns:wp="http://schemas.openxmlformats.org/drawingml/2006/wordprocessingDrawing" xmlns:w10="urn:schemas-microsoft-com:office:word" xmlns:w="http://schemas.openxmlformats.org/wordprocessingml/2006/main" xmlns:w14="http://schemas.microsoft.com/office/word/2010/wordml" xmlns:w15="http://schemas.microsoft.com/office/word/2012/wordml" xmlns:w16se="http://schemas.microsoft.com/office/word/2015/wordml/symex" xmlns:wpg="http://schemas.microsoft.com/office/word/2010/wordprocessingGroup" xmlns:wpi="http://schemas.microsoft.com/office/word/2010/wordprocessingInk" xmlns:wne="http://schemas.microsoft.com/office/word/2006/wordml" xmlns:wps="http://schemas.microsoft.com/office/word/2010/wordprocessingShape" mc:Ignorable="w14 w15 w16se wp14">
+<w:numbering xmlns:wpc="http://schemas.microsoft.com/office/word/2010/wordprocessingCanvas" xmlns:cx="http://schemas.microsoft.com/office/drawing/2014/chartex" xmlns:cx1="http://schemas.microsoft.com/office/drawing/2015/9/8/chartex" xmlns:cx2="http://schemas.microsoft.com/office/drawing/2015/10/21/chartex" xmlns:cx3="http://schemas.microsoft.com/office/drawing/2016/5/9/chartex" xmlns:cx4="http://schemas.microsoft.com/office/drawing/2016/5/10/chartex" xmlns:cx5="http://schemas.microsoft.com/office/drawing/2016/5/11/chartex" xmlns:cx6="http://schemas.microsoft.com/office/drawing/2016/5/12/chartex" xmlns:cx7="http://schemas.microsoft.com/office/drawing/2016/5/13/chartex" xmlns:cx8="http://schemas.microsoft.com/office/drawing/2016/5/14/chartex" xmlns:mc="http://schemas.openxmlformats.org/markup-compatibility/2006" xmlns:aink="http://schemas.microsoft.com/office/drawing/2016/ink" xmlns:am3d="http://schemas.microsoft.com/office/drawing/2017/model3d" xmlns:o="urn:schemas-microsoft-com:office:office" xmlns:r="http://schemas.openxmlformats.org/officeDocument/2006/relationships" xmlns:m="http://schemas.openxmlformats.org/officeDocument/2006/math" xmlns:v="urn:schemas-microsoft-com:vml" xmlns:wp14="http://schemas.microsoft.com/office/word/2010/wordprocessingDrawing" xmlns:wp="http://schemas.openxmlformats.org/drawingml/2006/wordprocessingDrawing" xmlns:w10="urn:schemas-microsoft-com:office:word" xmlns:w="http://schemas.openxmlformats.org/wordprocessingml/2006/main" xmlns:w14="http://schemas.microsoft.com/office/word/2010/wordml" xmlns:w15="http://schemas.microsoft.com/office/word/2012/wordml" xmlns:w16cex="http://schemas.microsoft.com/office/word/2018/wordml/cex" xmlns:w16cid="http://schemas.microsoft.com/office/word/2016/wordml/cid" xmlns:w16="http://schemas.microsoft.com/office/word/2018/wordml" xmlns:w16sdtdh="http://schemas.microsoft.com/office/word/2020/wordml/sdtdatahash" xmlns:w16se="http://schemas.microsoft.com/office/word/2015/wordml/symex" xmlns:wpg="http://schemas.microsoft.com/office/word/2010/wordprocessingGroup" xmlns:wpi="http://schemas.microsoft.com/office/word/2010/wordprocessingInk" xmlns:wne="http://schemas.microsoft.com/office/word/2006/wordml" xmlns:wps="http://schemas.microsoft.com/office/word/2010/wordprocessingShape" mc:Ignorable="w14 w15 w16se w16cid w16 w16cex w16sdtdh wp14">
   <w:abstractNum w:abstractNumId="0" w15:restartNumberingAfterBreak="0">
     <w:nsid w:val="35B06033"/>
     <w:multiLevelType w:val="hybridMultilevel"/>
@@ -5531,7 +5754,7 @@
 </file>
 
 <file path=word/styles.xml><?xml version="1.0" encoding="utf-8"?>
-<w:styles xmlns:mc="http://schemas.openxmlformats.org/markup-compatibility/2006" xmlns:r="http://schemas.openxmlformats.org/officeDocument/2006/relationships" xmlns:w="http://schemas.openxmlformats.org/wordprocessingml/2006/main" xmlns:w14="http://schemas.microsoft.com/office/word/2010/wordml" xmlns:w15="http://schemas.microsoft.com/office/word/2012/wordml" xmlns:w16se="http://schemas.microsoft.com/office/word/2015/wordml/symex" mc:Ignorable="w14 w15 w16se">
+<w:styles xmlns:mc="http://schemas.openxmlformats.org/markup-compatibility/2006" xmlns:r="http://schemas.openxmlformats.org/officeDocument/2006/relationships" xmlns:w="http://schemas.openxmlformats.org/wordprocessingml/2006/main" xmlns:w14="http://schemas.microsoft.com/office/word/2010/wordml" xmlns:w15="http://schemas.microsoft.com/office/word/2012/wordml" xmlns:w16cex="http://schemas.microsoft.com/office/word/2018/wordml/cex" xmlns:w16cid="http://schemas.microsoft.com/office/word/2016/wordml/cid" xmlns:w16="http://schemas.microsoft.com/office/word/2018/wordml" xmlns:w16sdtdh="http://schemas.microsoft.com/office/word/2020/wordml/sdtdatahash" xmlns:w16se="http://schemas.microsoft.com/office/word/2015/wordml/symex" mc:Ignorable="w14 w15 w16se w16cid w16 w16cex w16sdtdh">
   <w:docDefaults>
     <w:rPrDefault>
       <w:rPr>
@@ -5547,7 +5770,7 @@
       </w:pPr>
     </w:pPrDefault>
   </w:docDefaults>
-  <w:latentStyles w:defLockedState="0" w:defUIPriority="99" w:defSemiHidden="0" w:defUnhideWhenUsed="0" w:defQFormat="0" w:count="371">
+  <w:latentStyles w:defLockedState="0" w:defUIPriority="99" w:defSemiHidden="0" w:defUnhideWhenUsed="0" w:defQFormat="0" w:count="376">
     <w:lsdException w:name="Normal" w:uiPriority="0" w:qFormat="1"/>
     <w:lsdException w:name="heading 1" w:uiPriority="9" w:qFormat="1"/>
     <w:lsdException w:name="heading 2" w:semiHidden="1" w:uiPriority="9" w:unhideWhenUsed="1" w:qFormat="1"/>
@@ -5653,7 +5876,6 @@
     <w:lsdException w:name="HTML Sample" w:semiHidden="1" w:unhideWhenUsed="1"/>
     <w:lsdException w:name="HTML Typewriter" w:semiHidden="1" w:unhideWhenUsed="1"/>
     <w:lsdException w:name="HTML Variable" w:semiHidden="1" w:unhideWhenUsed="1"/>
-    <w:lsdException w:name="Normal Table" w:semiHidden="1" w:unhideWhenUsed="1"/>
     <w:lsdException w:name="annotation subject" w:semiHidden="1" w:unhideWhenUsed="1"/>
     <w:lsdException w:name="No List" w:semiHidden="1" w:unhideWhenUsed="1"/>
     <w:lsdException w:name="Outline List 1" w:semiHidden="1" w:unhideWhenUsed="1"/>
@@ -5696,11 +5918,8 @@
     <w:lsdException w:name="Table Contemporary" w:semiHidden="1" w:unhideWhenUsed="1"/>
     <w:lsdException w:name="Table Elegant" w:semiHidden="1" w:unhideWhenUsed="1"/>
     <w:lsdException w:name="Table Professional" w:semiHidden="1" w:unhideWhenUsed="1"/>
-    <w:lsdException w:name="Table Subtle 1" w:semiHidden="1" w:unhideWhenUsed="1"/>
     <w:lsdException w:name="Table Subtle 2" w:semiHidden="1" w:unhideWhenUsed="1"/>
     <w:lsdException w:name="Table Web 1" w:semiHidden="1" w:unhideWhenUsed="1"/>
-    <w:lsdException w:name="Table Web 2" w:semiHidden="1" w:unhideWhenUsed="1"/>
-    <w:lsdException w:name="Table Web 3" w:semiHidden="1" w:unhideWhenUsed="1"/>
     <w:lsdException w:name="Balloon Text" w:semiHidden="1" w:unhideWhenUsed="1"/>
     <w:lsdException w:name="Table Grid" w:uiPriority="39"/>
     <w:lsdException w:name="Table Theme" w:semiHidden="1" w:unhideWhenUsed="1"/>
@@ -5919,6 +6138,11 @@
     <w:lsdException w:name="List Table 5 Dark Accent 6" w:uiPriority="50"/>
     <w:lsdException w:name="List Table 6 Colorful Accent 6" w:uiPriority="51"/>
     <w:lsdException w:name="List Table 7 Colorful Accent 6" w:uiPriority="52"/>
+    <w:lsdException w:name="Mention" w:semiHidden="1" w:unhideWhenUsed="1"/>
+    <w:lsdException w:name="Smart Hyperlink" w:semiHidden="1" w:unhideWhenUsed="1"/>
+    <w:lsdException w:name="Hashtag" w:semiHidden="1" w:unhideWhenUsed="1"/>
+    <w:lsdException w:name="Unresolved Mention" w:semiHidden="1" w:unhideWhenUsed="1"/>
+    <w:lsdException w:name="Smart Link" w:semiHidden="1" w:unhideWhenUsed="1"/>
   </w:latentStyles>
   <w:style w:type="paragraph" w:default="1" w:styleId="Normal">
     <w:name w:val="Normal"/>
@@ -5960,7 +6184,6 @@
   <w:style w:type="character" w:default="1" w:styleId="Fuentedeprrafopredeter">
     <w:name w:val="Default Paragraph Font"/>
     <w:uiPriority w:val="1"/>
-    <w:semiHidden/>
     <w:unhideWhenUsed/>
   </w:style>
   <w:style w:type="table" w:default="1" w:styleId="Tablanormal">

</xml_diff>